<commit_message>
Added to project description and user profiles. Added structure of full document.
</commit_message>
<xml_diff>
--- a/Requirements.docx
+++ b/Requirements.docx
@@ -6,15 +6,19 @@
       <w:pPr>
         <w:rPr>
           <w:rFonts w:ascii="Avenir Book" w:hAnsi="Avenir Book" w:cs="Apple Symbols"/>
-          <w:sz w:val="36"/>
-          <w:szCs w:val="36"/>
-        </w:rPr>
-      </w:pPr>
-      <w:r>
-        <w:rPr>
-          <w:rFonts w:ascii="Avenir Book" w:hAnsi="Avenir Book" w:cs="Apple Symbols"/>
-          <w:sz w:val="36"/>
-          <w:szCs w:val="36"/>
+          <w:b/>
+          <w:bCs/>
+          <w:sz w:val="44"/>
+          <w:szCs w:val="44"/>
+        </w:rPr>
+      </w:pPr>
+      <w:r>
+        <w:rPr>
+          <w:rFonts w:ascii="Avenir Book" w:hAnsi="Avenir Book" w:cs="Apple Symbols"/>
+          <w:b/>
+          <w:bCs/>
+          <w:sz w:val="44"/>
+          <w:szCs w:val="44"/>
         </w:rPr>
         <w:t>Requirements</w:t>
       </w:r>
@@ -30,27 +34,376 @@
           <w:rFonts w:ascii="Avenir Book" w:hAnsi="Avenir Book" w:cs="Apple Symbols"/>
         </w:rPr>
         <w:t>Finance Tracker</w:t>
+      </w:r>
+    </w:p>
+    <w:p>
+      <w:pPr>
+        <w:rPr>
+          <w:rFonts w:ascii="Avenir Book" w:hAnsi="Avenir Book" w:cs="Apple Symbols"/>
+        </w:rPr>
+      </w:pPr>
+      <w:r>
+        <w:rPr>
+          <w:rFonts w:ascii="Avenir Book" w:hAnsi="Avenir Book" w:cs="Apple Symbols"/>
+        </w:rPr>
+        <w:t>Peter Menchu, 2020</w:t>
+      </w:r>
+    </w:p>
+    <w:p>
+      <w:pPr>
+        <w:rPr>
+          <w:rFonts w:ascii="Avenir Book" w:hAnsi="Avenir Book" w:cs="Apple Symbols"/>
+        </w:rPr>
+      </w:pPr>
+    </w:p>
+    <w:p>
+      <w:pPr>
+        <w:rPr>
+          <w:rFonts w:ascii="Avenir Book" w:hAnsi="Avenir Book" w:cs="Apple Symbols"/>
+        </w:rPr>
+      </w:pPr>
+      <w:r>
+        <w:rPr>
+          <w:rFonts w:ascii="Avenir Book" w:hAnsi="Avenir Book" w:cs="Apple Symbols"/>
+          <w:b/>
+          <w:bCs/>
+        </w:rPr>
+        <w:t>Problem Statement</w:t>
+      </w:r>
+    </w:p>
+    <w:p>
+      <w:pPr>
+        <w:rPr>
+          <w:rFonts w:ascii="Avenir Book" w:hAnsi="Avenir Book" w:cs="Apple Symbols"/>
+        </w:rPr>
+      </w:pPr>
+      <w:r>
+        <w:rPr>
+          <w:rFonts w:ascii="Avenir Book" w:hAnsi="Avenir Book" w:cs="Apple Symbols"/>
+        </w:rPr>
+        <w:t xml:space="preserve">Since my bank is slow to update account activity, I wanted to build an app that could help me track payments in real time as well as view results of future purchases and keep a log of both. I also wanted to create a secure way to do this, so rather than using a typical database model where a user logs in and accesses their account data stored in a server, this application only stores data in the user’s local file system. On a personal level, this promotes itself as an application for finance where I know for sure none of my account data is being tracked, used in statistics and metrics, or whatever may happen over the internet or while using an application of unknown origin or similar. There is no log in, file operations with the save file from first use and any separate logs made after act as a way to interface with account data. </w:t>
+      </w:r>
+    </w:p>
+    <w:p>
+      <w:pPr>
+        <w:rPr>
+          <w:rFonts w:ascii="Avenir Book" w:hAnsi="Avenir Book" w:cs="Apple Symbols"/>
+        </w:rPr>
+      </w:pPr>
+    </w:p>
+    <w:p>
+      <w:pPr>
+        <w:rPr>
+          <w:rFonts w:ascii="Avenir Book" w:hAnsi="Avenir Book" w:cs="Apple Symbols"/>
+          <w:b/>
+          <w:bCs/>
+        </w:rPr>
+      </w:pPr>
+      <w:r>
+        <w:rPr>
+          <w:rFonts w:ascii="Avenir Book" w:hAnsi="Avenir Book" w:cs="Apple Symbols"/>
+          <w:b/>
+          <w:bCs/>
+        </w:rPr>
+        <w:t>System Requirements</w:t>
+      </w:r>
+    </w:p>
+    <w:p>
+      <w:pPr>
+        <w:rPr>
+          <w:rFonts w:ascii="Avenir Book" w:hAnsi="Avenir Book" w:cs="Apple Symbols"/>
+          <w:b/>
+          <w:bCs/>
+        </w:rPr>
+      </w:pPr>
+    </w:p>
+    <w:p>
+      <w:pPr>
+        <w:rPr>
+          <w:rFonts w:ascii="Avenir Book" w:hAnsi="Avenir Book" w:cs="Apple Symbols"/>
+          <w:b/>
+          <w:bCs/>
+        </w:rPr>
+      </w:pPr>
+      <w:r>
+        <w:rPr>
+          <w:rFonts w:ascii="Avenir Book" w:hAnsi="Avenir Book" w:cs="Apple Symbols"/>
+          <w:b/>
+          <w:bCs/>
+        </w:rPr>
+        <w:t>User Profiles</w:t>
+      </w:r>
+    </w:p>
+    <w:p>
+      <w:pPr>
+        <w:ind w:left="720"/>
+        <w:rPr>
+          <w:rFonts w:ascii="Avenir Book" w:hAnsi="Avenir Book" w:cs="Apple Symbols"/>
+        </w:rPr>
+      </w:pPr>
+      <w:r>
+        <w:rPr>
+          <w:rFonts w:ascii="Avenir Book" w:hAnsi="Avenir Book" w:cs="Apple Symbols"/>
+        </w:rPr>
+        <w:t xml:space="preserve">Account Holder: Since there is no internet connectivity involved with this application and every instance of the application is completely separate, the account holder who downloaded the app is the only user at any time. No one else can access any information about their </w:t>
       </w:r>
       <w:bookmarkStart w:id="0" w:name="_GoBack"/>
       <w:bookmarkEnd w:id="0"/>
-    </w:p>
-    <w:p>
-      <w:pPr>
-        <w:rPr>
-          <w:rFonts w:ascii="Avenir Book" w:hAnsi="Avenir Book" w:cs="Apple Symbols"/>
-        </w:rPr>
-      </w:pPr>
-      <w:r>
-        <w:rPr>
-          <w:rFonts w:ascii="Avenir Book" w:hAnsi="Avenir Book" w:cs="Apple Symbols"/>
-        </w:rPr>
-        <w:t>Peter Menchu, 2020</w:t>
-      </w:r>
-    </w:p>
-    <w:p>
-      <w:pPr>
-        <w:rPr>
-          <w:rFonts w:ascii="Avenir Book" w:hAnsi="Avenir Book" w:cs="Apple Symbols"/>
+      <w:r>
+        <w:rPr>
+          <w:rFonts w:ascii="Avenir Book" w:hAnsi="Avenir Book" w:cs="Apple Symbols"/>
+        </w:rPr>
+        <w:t xml:space="preserve">account activity or balance. </w:t>
+      </w:r>
+    </w:p>
+    <w:p>
+      <w:pPr>
+        <w:rPr>
+          <w:rFonts w:ascii="Avenir Book" w:hAnsi="Avenir Book" w:cs="Apple Symbols"/>
+        </w:rPr>
+      </w:pPr>
+    </w:p>
+    <w:p>
+      <w:pPr>
+        <w:rPr>
+          <w:rFonts w:ascii="Avenir Book" w:hAnsi="Avenir Book" w:cs="Apple Symbols"/>
+          <w:b/>
+          <w:bCs/>
+        </w:rPr>
+      </w:pPr>
+      <w:r>
+        <w:rPr>
+          <w:rFonts w:ascii="Avenir Book" w:hAnsi="Avenir Book" w:cs="Apple Symbols"/>
+          <w:b/>
+          <w:bCs/>
+        </w:rPr>
+        <w:t>Features</w:t>
+      </w:r>
+    </w:p>
+    <w:p>
+      <w:pPr>
+        <w:rPr>
+          <w:rFonts w:ascii="Avenir Book" w:hAnsi="Avenir Book" w:cs="Apple Symbols"/>
+          <w:b/>
+          <w:bCs/>
+        </w:rPr>
+      </w:pPr>
+    </w:p>
+    <w:p>
+      <w:pPr>
+        <w:rPr>
+          <w:rFonts w:ascii="Avenir Book" w:hAnsi="Avenir Book" w:cs="Apple Symbols"/>
+          <w:b/>
+          <w:bCs/>
+        </w:rPr>
+      </w:pPr>
+      <w:r>
+        <w:rPr>
+          <w:rFonts w:ascii="Avenir Book" w:hAnsi="Avenir Book" w:cs="Apple Symbols"/>
+          <w:b/>
+          <w:bCs/>
+        </w:rPr>
+        <w:t>Functional Requirements</w:t>
+      </w:r>
+    </w:p>
+    <w:p>
+      <w:pPr>
+        <w:rPr>
+          <w:rFonts w:ascii="Avenir Book" w:hAnsi="Avenir Book" w:cs="Apple Symbols"/>
+          <w:b/>
+          <w:bCs/>
+        </w:rPr>
+      </w:pPr>
+    </w:p>
+    <w:p>
+      <w:pPr>
+        <w:rPr>
+          <w:rFonts w:ascii="Avenir Book" w:eastAsia="Times New Roman" w:hAnsi="Avenir Book" w:cs="Arial"/>
+          <w:b/>
+          <w:bCs/>
+        </w:rPr>
+      </w:pPr>
+      <w:r>
+        <w:rPr>
+          <w:rFonts w:ascii="Avenir Book" w:eastAsia="Times New Roman" w:hAnsi="Avenir Book" w:cs="Arial"/>
+          <w:b/>
+          <w:bCs/>
+        </w:rPr>
+        <w:t>Non-Functional Requirements</w:t>
+      </w:r>
+    </w:p>
+    <w:p>
+      <w:pPr>
+        <w:rPr>
+          <w:rFonts w:ascii="Avenir Book" w:eastAsia="Times New Roman" w:hAnsi="Avenir Book" w:cs="Arial"/>
+        </w:rPr>
+      </w:pPr>
+      <w:r>
+        <w:rPr>
+          <w:rFonts w:ascii="Avenir Book" w:eastAsia="Times New Roman" w:hAnsi="Avenir Book" w:cs="Arial"/>
+        </w:rPr>
+        <w:t>A</w:t>
+      </w:r>
+      <w:r>
+        <w:rPr>
+          <w:rFonts w:ascii="Avenir Book" w:eastAsia="Times New Roman" w:hAnsi="Avenir Book" w:cs="Arial"/>
+        </w:rPr>
+        <w:t xml:space="preserve">ny constraints or cross-cutting </w:t>
+      </w:r>
+      <w:r>
+        <w:rPr>
+          <w:rFonts w:ascii="Avenir Book" w:eastAsia="Times New Roman" w:hAnsi="Avenir Book" w:cs="Arial"/>
+        </w:rPr>
+        <w:t>characteristics</w:t>
+      </w:r>
+      <w:r>
+        <w:rPr>
+          <w:rFonts w:ascii="Avenir Book" w:eastAsia="Times New Roman" w:hAnsi="Avenir Book" w:cs="Arial"/>
+        </w:rPr>
+        <w:t xml:space="preserve"> of the system </w:t>
+      </w:r>
+      <w:r>
+        <w:rPr>
+          <w:rFonts w:ascii="Avenir Book" w:eastAsia="Times New Roman" w:hAnsi="Avenir Book" w:cs="Arial"/>
+        </w:rPr>
+        <w:t xml:space="preserve">that are </w:t>
+      </w:r>
+      <w:r>
+        <w:rPr>
+          <w:rFonts w:ascii="Avenir Book" w:eastAsia="Times New Roman" w:hAnsi="Avenir Book" w:cs="Arial"/>
+        </w:rPr>
+        <w:t xml:space="preserve">specific and testable.  </w:t>
+      </w:r>
+    </w:p>
+    <w:p>
+      <w:pPr>
+        <w:rPr>
+          <w:rFonts w:ascii="Avenir Book" w:eastAsia="Times New Roman" w:hAnsi="Avenir Book" w:cs="Arial"/>
+        </w:rPr>
+      </w:pPr>
+      <w:r>
+        <w:rPr>
+          <w:rFonts w:ascii="Avenir Book" w:eastAsia="Times New Roman" w:hAnsi="Avenir Book" w:cs="Arial"/>
+        </w:rPr>
+        <w:t>These can be</w:t>
+      </w:r>
+      <w:r>
+        <w:rPr>
+          <w:rFonts w:ascii="Avenir Book" w:eastAsia="Times New Roman" w:hAnsi="Avenir Book" w:cs="Arial"/>
+        </w:rPr>
+        <w:t>:</w:t>
+      </w:r>
+    </w:p>
+    <w:p>
+      <w:pPr>
+        <w:ind w:firstLine="720"/>
+        <w:rPr>
+          <w:rFonts w:ascii="Avenir Book" w:eastAsia="Times New Roman" w:hAnsi="Avenir Book" w:cs="Arial"/>
+        </w:rPr>
+      </w:pPr>
+      <w:r>
+        <w:rPr>
+          <w:rFonts w:ascii="Avenir Book" w:eastAsia="Times New Roman" w:hAnsi="Avenir Book" w:cs="Arial"/>
+        </w:rPr>
+        <w:t>Security</w:t>
+      </w:r>
+    </w:p>
+    <w:p>
+      <w:pPr>
+        <w:ind w:firstLine="720"/>
+        <w:rPr>
+          <w:rFonts w:ascii="Avenir Book" w:eastAsia="Times New Roman" w:hAnsi="Avenir Book" w:cs="Arial"/>
+        </w:rPr>
+      </w:pPr>
+      <w:r>
+        <w:rPr>
+          <w:rFonts w:ascii="Avenir Book" w:eastAsia="Times New Roman" w:hAnsi="Avenir Book" w:cs="Arial"/>
+        </w:rPr>
+        <w:t>Reliability</w:t>
+      </w:r>
+    </w:p>
+    <w:p>
+      <w:pPr>
+        <w:ind w:firstLine="720"/>
+        <w:rPr>
+          <w:rFonts w:ascii="Avenir Book" w:eastAsia="Times New Roman" w:hAnsi="Avenir Book" w:cs="Arial"/>
+        </w:rPr>
+      </w:pPr>
+      <w:r>
+        <w:rPr>
+          <w:rFonts w:ascii="Avenir Book" w:eastAsia="Times New Roman" w:hAnsi="Avenir Book" w:cs="Arial"/>
+        </w:rPr>
+        <w:t>Usability</w:t>
+      </w:r>
+    </w:p>
+    <w:p>
+      <w:pPr>
+        <w:ind w:firstLine="720"/>
+        <w:rPr>
+          <w:rFonts w:ascii="Avenir Book" w:eastAsia="Times New Roman" w:hAnsi="Avenir Book" w:cs="Arial"/>
+        </w:rPr>
+      </w:pPr>
+      <w:r>
+        <w:rPr>
+          <w:rFonts w:ascii="Avenir Book" w:eastAsia="Times New Roman" w:hAnsi="Avenir Book" w:cs="Arial"/>
+        </w:rPr>
+        <w:t>Cross-Platform Compatibility</w:t>
+      </w:r>
+    </w:p>
+    <w:p>
+      <w:pPr>
+        <w:ind w:firstLine="720"/>
+        <w:rPr>
+          <w:rFonts w:ascii="Avenir Book" w:eastAsia="Times New Roman" w:hAnsi="Avenir Book" w:cs="Arial"/>
+        </w:rPr>
+      </w:pPr>
+      <w:r>
+        <w:rPr>
+          <w:rFonts w:ascii="Avenir Book" w:eastAsia="Times New Roman" w:hAnsi="Avenir Book" w:cs="Arial"/>
+        </w:rPr>
+        <w:t>Accuracy</w:t>
+      </w:r>
+    </w:p>
+    <w:p>
+      <w:pPr>
+        <w:rPr>
+          <w:rFonts w:ascii="Avenir Book" w:eastAsia="Times New Roman" w:hAnsi="Avenir Book" w:cs="Arial"/>
+        </w:rPr>
+      </w:pPr>
+    </w:p>
+    <w:p>
+      <w:pPr>
+        <w:rPr>
+          <w:rFonts w:ascii="Avenir Book" w:eastAsia="Times New Roman" w:hAnsi="Avenir Book" w:cs="Arial"/>
+          <w:b/>
+          <w:bCs/>
+        </w:rPr>
+      </w:pPr>
+    </w:p>
+    <w:p>
+      <w:pPr>
+        <w:rPr>
+          <w:rFonts w:ascii="Avenir Book" w:hAnsi="Avenir Book" w:cs="Apple Symbols"/>
+          <w:b/>
+          <w:bCs/>
+        </w:rPr>
+      </w:pPr>
+    </w:p>
+    <w:p>
+      <w:pPr>
+        <w:rPr>
+          <w:rFonts w:ascii="Avenir Book" w:hAnsi="Avenir Book" w:cs="Apple Symbols"/>
+          <w:b/>
+          <w:bCs/>
+        </w:rPr>
+      </w:pPr>
+    </w:p>
+    <w:p>
+      <w:pPr>
+        <w:rPr>
+          <w:rFonts w:ascii="Avenir Book" w:hAnsi="Avenir Book" w:cs="Apple Symbols"/>
+          <w:b/>
+          <w:bCs/>
         </w:rPr>
       </w:pPr>
     </w:p>

</xml_diff>